<commit_message>
ADD Object Pool and State Pattern
</commit_message>
<xml_diff>
--- a/documents/cac mau thiet ke.docx
+++ b/documents/cac mau thiet ke.docx
@@ -29,10 +29,7 @@
         <w:pStyle w:val="Heading1"/>
       </w:pPr>
       <w:r>
-        <w:t xml:space="preserve">2. </w:t>
-      </w:r>
-      <w:r>
-        <w:t>Observer Pattern</w:t>
+        <w:t>2. Observer Pattern</w:t>
       </w:r>
     </w:p>
     <w:p/>
@@ -181,10 +178,7 @@
         <w:t>3.</w:t>
       </w:r>
       <w:r>
-        <w:t xml:space="preserve"> </w:t>
-      </w:r>
-      <w:r>
-        <w:t>Command</w:t>
+        <w:t xml:space="preserve"> Command</w:t>
       </w:r>
       <w:r>
         <w:t xml:space="preserve"> pattern</w:t>
@@ -226,15 +220,15 @@
     <w:p>
       <w:pPr>
         <w:pStyle w:val="Heading1"/>
-      </w:pPr>
-      <w:r>
-        <w:t>4.</w:t>
-      </w:r>
-      <w:r>
-        <w:t xml:space="preserve"> </w:t>
-      </w:r>
-      <w:r>
-        <w:t>Flyweight Pattern</w:t>
+        <w:rPr>
+          <w:strike/>
+        </w:rPr>
+      </w:pPr>
+      <w:r>
+        <w:rPr>
+          <w:strike/>
+        </w:rPr>
+        <w:t xml:space="preserve"> Flyweight Pattern</w:t>
       </w:r>
     </w:p>
     <w:p/>
@@ -365,6 +359,384 @@
         <w:t>Assets: 3693</w:t>
       </w:r>
     </w:p>
+    <w:p/>
+    <w:p/>
+    <w:p/>
+    <w:p/>
+    <w:p/>
+    <w:p/>
+    <w:p>
+      <w:r>
+        <w:lastRenderedPageBreak/>
+        <w:t>Truoc</w:t>
+      </w:r>
+    </w:p>
+    <w:p>
+      <w:r>
+        <w:rPr>
+          <w:noProof/>
+        </w:rPr>
+        <w:drawing>
+          <wp:inline distT="0" distB="0" distL="0" distR="0" wp14:anchorId="4D56283D" wp14:editId="4DE21AF7">
+            <wp:extent cx="5943600" cy="3343275"/>
+            <wp:effectExtent l="0" t="0" r="0" b="9525"/>
+            <wp:docPr id="1" name="Picture 1"/>
+            <wp:cNvGraphicFramePr>
+              <a:graphicFrameLocks xmlns:a="http://schemas.openxmlformats.org/drawingml/2006/main" noChangeAspect="1"/>
+            </wp:cNvGraphicFramePr>
+            <a:graphic xmlns:a="http://schemas.openxmlformats.org/drawingml/2006/main">
+              <a:graphicData uri="http://schemas.openxmlformats.org/drawingml/2006/picture">
+                <pic:pic xmlns:pic="http://schemas.openxmlformats.org/drawingml/2006/picture">
+                  <pic:nvPicPr>
+                    <pic:cNvPr id="1" name=""/>
+                    <pic:cNvPicPr/>
+                  </pic:nvPicPr>
+                  <pic:blipFill>
+                    <a:blip r:embed="rId10"/>
+                    <a:stretch>
+                      <a:fillRect/>
+                    </a:stretch>
+                  </pic:blipFill>
+                  <pic:spPr>
+                    <a:xfrm>
+                      <a:off x="0" y="0"/>
+                      <a:ext cx="5943600" cy="3343275"/>
+                    </a:xfrm>
+                    <a:prstGeom prst="rect">
+                      <a:avLst/>
+                    </a:prstGeom>
+                  </pic:spPr>
+                </pic:pic>
+              </a:graphicData>
+            </a:graphic>
+          </wp:inline>
+        </w:drawing>
+      </w:r>
+    </w:p>
+    <w:p>
+      <w:pPr>
+        <w:rPr>
+          <w:noProof/>
+        </w:rPr>
+      </w:pPr>
+      <w:r>
+        <w:rPr>
+          <w:noProof/>
+        </w:rPr>
+        <w:drawing>
+          <wp:inline distT="0" distB="0" distL="0" distR="0" wp14:anchorId="1773E5AA" wp14:editId="2DA0A1E4">
+            <wp:extent cx="5943600" cy="3343275"/>
+            <wp:effectExtent l="0" t="0" r="0" b="9525"/>
+            <wp:docPr id="2" name="Picture 2"/>
+            <wp:cNvGraphicFramePr>
+              <a:graphicFrameLocks xmlns:a="http://schemas.openxmlformats.org/drawingml/2006/main" noChangeAspect="1"/>
+            </wp:cNvGraphicFramePr>
+            <a:graphic xmlns:a="http://schemas.openxmlformats.org/drawingml/2006/main">
+              <a:graphicData uri="http://schemas.openxmlformats.org/drawingml/2006/picture">
+                <pic:pic xmlns:pic="http://schemas.openxmlformats.org/drawingml/2006/picture">
+                  <pic:nvPicPr>
+                    <pic:cNvPr id="1" name=""/>
+                    <pic:cNvPicPr/>
+                  </pic:nvPicPr>
+                  <pic:blipFill>
+                    <a:blip r:embed="rId11"/>
+                    <a:stretch>
+                      <a:fillRect/>
+                    </a:stretch>
+                  </pic:blipFill>
+                  <pic:spPr>
+                    <a:xfrm>
+                      <a:off x="0" y="0"/>
+                      <a:ext cx="5943600" cy="3343275"/>
+                    </a:xfrm>
+                    <a:prstGeom prst="rect">
+                      <a:avLst/>
+                    </a:prstGeom>
+                  </pic:spPr>
+                </pic:pic>
+              </a:graphicData>
+            </a:graphic>
+          </wp:inline>
+        </w:drawing>
+      </w:r>
+    </w:p>
+    <w:p/>
+    <w:p>
+      <w:pPr>
+        <w:rPr>
+          <w:noProof/>
+        </w:rPr>
+      </w:pPr>
+    </w:p>
+    <w:p>
+      <w:pPr>
+        <w:tabs>
+          <w:tab w:val="left" w:pos="2550"/>
+        </w:tabs>
+      </w:pPr>
+      <w:r>
+        <w:tab/>
+      </w:r>
+    </w:p>
+    <w:p>
+      <w:pPr>
+        <w:tabs>
+          <w:tab w:val="left" w:pos="2550"/>
+        </w:tabs>
+      </w:pPr>
+      <w:r>
+        <w:lastRenderedPageBreak/>
+        <w:t xml:space="preserve">Ap dung </w:t>
+      </w:r>
+    </w:p>
+    <w:p>
+      <w:pPr>
+        <w:tabs>
+          <w:tab w:val="left" w:pos="2550"/>
+        </w:tabs>
+      </w:pPr>
+      <w:r>
+        <w:t>Truoc</w:t>
+      </w:r>
+    </w:p>
+    <w:p>
+      <w:pPr>
+        <w:tabs>
+          <w:tab w:val="left" w:pos="2550"/>
+        </w:tabs>
+      </w:pPr>
+      <w:r>
+        <w:rPr>
+          <w:noProof/>
+        </w:rPr>
+        <w:drawing>
+          <wp:inline distT="0" distB="0" distL="0" distR="0" wp14:anchorId="7D90C5D9" wp14:editId="6AB782B3">
+            <wp:extent cx="5943600" cy="3343275"/>
+            <wp:effectExtent l="0" t="0" r="0" b="9525"/>
+            <wp:docPr id="3" name="Picture 3"/>
+            <wp:cNvGraphicFramePr>
+              <a:graphicFrameLocks xmlns:a="http://schemas.openxmlformats.org/drawingml/2006/main" noChangeAspect="1"/>
+            </wp:cNvGraphicFramePr>
+            <a:graphic xmlns:a="http://schemas.openxmlformats.org/drawingml/2006/main">
+              <a:graphicData uri="http://schemas.openxmlformats.org/drawingml/2006/picture">
+                <pic:pic xmlns:pic="http://schemas.openxmlformats.org/drawingml/2006/picture">
+                  <pic:nvPicPr>
+                    <pic:cNvPr id="1" name=""/>
+                    <pic:cNvPicPr/>
+                  </pic:nvPicPr>
+                  <pic:blipFill>
+                    <a:blip r:embed="rId12"/>
+                    <a:stretch>
+                      <a:fillRect/>
+                    </a:stretch>
+                  </pic:blipFill>
+                  <pic:spPr>
+                    <a:xfrm>
+                      <a:off x="0" y="0"/>
+                      <a:ext cx="5943600" cy="3343275"/>
+                    </a:xfrm>
+                    <a:prstGeom prst="rect">
+                      <a:avLst/>
+                    </a:prstGeom>
+                  </pic:spPr>
+                </pic:pic>
+              </a:graphicData>
+            </a:graphic>
+          </wp:inline>
+        </w:drawing>
+      </w:r>
+    </w:p>
+    <w:p>
+      <w:pPr>
+        <w:tabs>
+          <w:tab w:val="left" w:pos="2550"/>
+        </w:tabs>
+      </w:pPr>
+      <w:r>
+        <w:rPr>
+          <w:noProof/>
+        </w:rPr>
+        <w:drawing>
+          <wp:inline distT="0" distB="0" distL="0" distR="0" wp14:anchorId="71879CB6" wp14:editId="17933055">
+            <wp:extent cx="5943600" cy="3343275"/>
+            <wp:effectExtent l="0" t="0" r="0" b="9525"/>
+            <wp:docPr id="4" name="Picture 4"/>
+            <wp:cNvGraphicFramePr>
+              <a:graphicFrameLocks xmlns:a="http://schemas.openxmlformats.org/drawingml/2006/main" noChangeAspect="1"/>
+            </wp:cNvGraphicFramePr>
+            <a:graphic xmlns:a="http://schemas.openxmlformats.org/drawingml/2006/main">
+              <a:graphicData uri="http://schemas.openxmlformats.org/drawingml/2006/picture">
+                <pic:pic xmlns:pic="http://schemas.openxmlformats.org/drawingml/2006/picture">
+                  <pic:nvPicPr>
+                    <pic:cNvPr id="1" name=""/>
+                    <pic:cNvPicPr/>
+                  </pic:nvPicPr>
+                  <pic:blipFill>
+                    <a:blip r:embed="rId13"/>
+                    <a:stretch>
+                      <a:fillRect/>
+                    </a:stretch>
+                  </pic:blipFill>
+                  <pic:spPr>
+                    <a:xfrm>
+                      <a:off x="0" y="0"/>
+                      <a:ext cx="5943600" cy="3343275"/>
+                    </a:xfrm>
+                    <a:prstGeom prst="rect">
+                      <a:avLst/>
+                    </a:prstGeom>
+                  </pic:spPr>
+                </pic:pic>
+              </a:graphicData>
+            </a:graphic>
+          </wp:inline>
+        </w:drawing>
+      </w:r>
+    </w:p>
+    <w:p>
+      <w:pPr>
+        <w:tabs>
+          <w:tab w:val="left" w:pos="2550"/>
+        </w:tabs>
+      </w:pPr>
+    </w:p>
+    <w:p>
+      <w:pPr>
+        <w:tabs>
+          <w:tab w:val="left" w:pos="2550"/>
+        </w:tabs>
+      </w:pPr>
+    </w:p>
+    <w:p>
+      <w:pPr>
+        <w:tabs>
+          <w:tab w:val="left" w:pos="2550"/>
+        </w:tabs>
+      </w:pPr>
+    </w:p>
+    <w:p>
+      <w:pPr>
+        <w:tabs>
+          <w:tab w:val="left" w:pos="2550"/>
+        </w:tabs>
+      </w:pPr>
+      <w:hyperlink r:id="rId14" w:history="1">
+        <w:r>
+          <w:rPr>
+            <w:rStyle w:val="Hyperlink"/>
+          </w:rPr>
+          <w:t>https://hieuntp2.wordpress.com/van-de-tai-su-dung-doi-tuong-va-bo-nho-giam-thieu-chi-phi-cho-qua-trinh-tao-lap-va-huy-doi-tuong/</w:t>
+        </w:r>
+      </w:hyperlink>
+    </w:p>
+    <w:p>
+      <w:pPr>
+        <w:tabs>
+          <w:tab w:val="left" w:pos="2550"/>
+        </w:tabs>
+      </w:pPr>
+    </w:p>
+    <w:p>
+      <w:pPr>
+        <w:pStyle w:val="Heading1"/>
+        <w:rPr>
+          <w:rStyle w:val="Strong"/>
+          <w:b w:val="0"/>
+          <w:bCs w:val="0"/>
+        </w:rPr>
+      </w:pPr>
+      <w:r>
+        <w:t>4</w:t>
+      </w:r>
+      <w:r>
+        <w:t>.</w:t>
+      </w:r>
+      <w:r>
+        <w:rPr>
+          <w:rStyle w:val="Heading1Char"/>
+        </w:rPr>
+        <w:t xml:space="preserve"> </w:t>
+      </w:r>
+      <w:r>
+        <w:rPr>
+          <w:rStyle w:val="Strong"/>
+          <w:b w:val="0"/>
+          <w:bCs w:val="0"/>
+        </w:rPr>
+        <w:t>State Pattern</w:t>
+      </w:r>
+    </w:p>
+    <w:p>
+      <w:r>
+        <w:tab/>
+      </w:r>
+    </w:p>
+    <w:p>
+      <w:hyperlink r:id="rId15" w:history="1">
+        <w:r>
+          <w:rPr>
+            <w:rStyle w:val="Hyperlink"/>
+          </w:rPr>
+          <w:t>https://gpcoder.com/4785-huong-dan-java-design-pattern-state/</w:t>
+        </w:r>
+      </w:hyperlink>
+    </w:p>
+    <w:p/>
+    <w:p/>
+    <w:p>
+      <w:pPr>
+        <w:pStyle w:val="Heading1"/>
+      </w:pPr>
+      <w:r>
+        <w:t>5.</w:t>
+      </w:r>
+      <w:r>
+        <w:t xml:space="preserve"> </w:t>
+      </w:r>
+      <w:r>
+        <w:t>Object Pool</w:t>
+      </w:r>
+    </w:p>
+    <w:p/>
+    <w:p>
+      <w:hyperlink r:id="rId16" w:history="1">
+        <w:r>
+          <w:rPr>
+            <w:rStyle w:val="Hyperlink"/>
+          </w:rPr>
+          <w:t>https://gpcoder.com/4456-huong-dan-java-design-pattern-object-pool/</w:t>
+        </w:r>
+      </w:hyperlink>
+    </w:p>
+    <w:p/>
+    <w:p>
+      <w:r>
+        <w:t>Object Pool Pattern là một trong những Creational pattern. Nó không nằm trong danh sách các Pattern được giới thiệu bởi GoF. Object Pool Pattern cung cấp một kỹ thuật để tái sử dụng objects thay vì khởi tạo không kiểm soát.</w:t>
+      </w:r>
+    </w:p>
+    <w:p/>
+    <w:p>
+      <w:r>
+        <w:t>Ý tưởng của Object Pooling là: chúng ta dùng Object Pool Pattern quản lý một tập hợp các objects mà sẽ được tái sử dụng trong chương trình. Khi client cần sử dụng object, thay vì tạo ra một đối tượng mới thì client chỉ cần đơn giản yêu cầu Object pool lấy một đối tượng đã có sẵn trong object pool. Sau khi object được sử dụng nó sẽ không hủy mà sẽ được trả về pool cho client khác sử dụng. Nếu tất cả các object trong pool được sử dụng thì client phải chờ cho tới khi object được trả về pool.</w:t>
+      </w:r>
+    </w:p>
+    <w:p/>
+    <w:p>
+      <w:r>
+        <w:t>Object pool thông thường hoạt động theo kiểu: tự tạo đối tượng mới nếu chưa có sẵn hoặc khởi tạo trước 1 object pool chứa một số đối tượng hạn chế trong đó.</w:t>
+      </w:r>
+    </w:p>
+    <w:p>
+      <w:hyperlink r:id="rId17" w:history="1">
+        <w:r>
+          <w:rPr>
+            <w:rStyle w:val="Hyperlink"/>
+          </w:rPr>
+          <w:t>https://www.youtube.com/watch?v=tdSmKaJvCoA&amp;ab_channel=Brackeys</w:t>
+        </w:r>
+      </w:hyperlink>
+    </w:p>
+    <w:p/>
     <w:sectPr>
       <w:pgSz w:w="12240" w:h="15840"/>
       <w:pgMar w:top="1440" w:right="1440" w:bottom="1440" w:left="1440" w:header="720" w:footer="720" w:gutter="0"/>
@@ -1362,6 +1734,17 @@
       <w:shd w:val="clear" w:color="auto" w:fill="E1DFDD"/>
     </w:rPr>
   </w:style>
+  <w:style w:type="character" w:styleId="Strong">
+    <w:name w:val="Strong"/>
+    <w:basedOn w:val="DefaultParagraphFont"/>
+    <w:uiPriority w:val="22"/>
+    <w:qFormat/>
+    <w:rsid w:val="00A8783D"/>
+    <w:rPr>
+      <w:b/>
+      <w:bCs/>
+    </w:rPr>
+  </w:style>
 </w:styles>
 </file>
 

</xml_diff>